<commit_message>
modified use case diagrams
</commit_message>
<xml_diff>
--- a/Use Case Documentations/Use Case Diagram - Modified.docx
+++ b/Use Case Documentations/Use Case Diagram - Modified.docx
@@ -48,7 +48,7 @@
     </w:p>
     <w:p>
       <w:pPr>
-        <w:ind w:hanging="993"/>
+        <w:ind w:hanging="1276"/>
         <w:jc w:val="center"/>
         <w:rPr>
           <w:rFonts w:cstheme="minorHAnsi"/>
@@ -61,10 +61,10 @@
           <w:noProof/>
         </w:rPr>
         <w:drawing>
-          <wp:inline distT="0" distB="0" distL="0" distR="0" wp14:anchorId="35E331B7" wp14:editId="34F775A5">
-            <wp:extent cx="7048217" cy="6597650"/>
-            <wp:effectExtent l="0" t="0" r="635" b="0"/>
-            <wp:docPr id="2059728658" name="Picture 1"/>
+          <wp:inline distT="0" distB="0" distL="0" distR="0" wp14:anchorId="757D8525" wp14:editId="44854F6D">
+            <wp:extent cx="7308850" cy="6841621"/>
+            <wp:effectExtent l="0" t="0" r="6350" b="0"/>
+            <wp:docPr id="720136422" name="Picture 1"/>
             <wp:cNvGraphicFramePr>
               <a:graphicFrameLocks xmlns:a="http://schemas.openxmlformats.org/drawingml/2006/main" noChangeAspect="1"/>
             </wp:cNvGraphicFramePr>
@@ -93,7 +93,7 @@
                   <pic:spPr bwMode="auto">
                     <a:xfrm>
                       <a:off x="0" y="0"/>
-                      <a:ext cx="7057361" cy="6606210"/>
+                      <a:ext cx="7323439" cy="6855277"/>
                     </a:xfrm>
                     <a:prstGeom prst="rect">
                       <a:avLst/>

</xml_diff>